<commit_message>
Compiler Design 1 to 3 Completed
</commit_message>
<xml_diff>
--- a/Compiler Design/Practical 1/Experiment-1_CD.docx
+++ b/Compiler Design/Practical 1/Experiment-1_CD.docx
@@ -382,217 +382,6 @@
           <w:szCs w:val="24"/>
         </w:rPr>
         <w:t xml:space="preserve"> </w:t>
-      </w:r>
-      <w:r>
-        <w:rPr>
-          <w:b/>
-          <w:color w:val="FF0000"/>
-          <w:sz w:val="24"/>
-          <w:szCs w:val="24"/>
-        </w:rPr>
-        <w:t>// W</w:t>
-      </w:r>
-      <w:r>
-        <w:rPr>
-          <w:b/>
-          <w:color w:val="FF0000"/>
-          <w:spacing w:val="-1"/>
-          <w:sz w:val="24"/>
-          <w:szCs w:val="24"/>
-        </w:rPr>
-        <w:t>r</w:t>
-      </w:r>
-      <w:r>
-        <w:rPr>
-          <w:b/>
-          <w:color w:val="FF0000"/>
-          <w:sz w:val="24"/>
-          <w:szCs w:val="24"/>
-        </w:rPr>
-        <w:t>i</w:t>
-      </w:r>
-      <w:r>
-        <w:rPr>
-          <w:b/>
-          <w:color w:val="FF0000"/>
-          <w:spacing w:val="2"/>
-          <w:sz w:val="24"/>
-          <w:szCs w:val="24"/>
-        </w:rPr>
-        <w:t>t</w:t>
-      </w:r>
-      <w:r>
-        <w:rPr>
-          <w:b/>
-          <w:color w:val="FF0000"/>
-          <w:sz w:val="24"/>
-          <w:szCs w:val="24"/>
-        </w:rPr>
-        <w:t>e</w:t>
-      </w:r>
-      <w:r>
-        <w:rPr>
-          <w:b/>
-          <w:color w:val="FF0000"/>
-          <w:spacing w:val="-1"/>
-          <w:sz w:val="24"/>
-          <w:szCs w:val="24"/>
-        </w:rPr>
-        <w:t xml:space="preserve"> </w:t>
-      </w:r>
-      <w:r>
-        <w:rPr>
-          <w:b/>
-          <w:color w:val="FF0000"/>
-          <w:spacing w:val="1"/>
-          <w:sz w:val="24"/>
-          <w:szCs w:val="24"/>
-        </w:rPr>
-        <w:t>d</w:t>
-      </w:r>
-      <w:r>
-        <w:rPr>
-          <w:b/>
-          <w:color w:val="FF0000"/>
-          <w:sz w:val="24"/>
-          <w:szCs w:val="24"/>
-        </w:rPr>
-        <w:t>ate</w:t>
-      </w:r>
-      <w:r>
-        <w:rPr>
-          <w:b/>
-          <w:color w:val="FF0000"/>
-          <w:spacing w:val="-2"/>
-          <w:sz w:val="24"/>
-          <w:szCs w:val="24"/>
-        </w:rPr>
-        <w:t xml:space="preserve"> </w:t>
-      </w:r>
-      <w:r>
-        <w:rPr>
-          <w:b/>
-          <w:color w:val="FF0000"/>
-          <w:sz w:val="24"/>
-          <w:szCs w:val="24"/>
-        </w:rPr>
-        <w:t>of</w:t>
-      </w:r>
-      <w:r>
-        <w:rPr>
-          <w:b/>
-          <w:color w:val="FF0000"/>
-          <w:spacing w:val="1"/>
-          <w:sz w:val="24"/>
-          <w:szCs w:val="24"/>
-        </w:rPr>
-        <w:t xml:space="preserve"> e</w:t>
-      </w:r>
-      <w:r>
-        <w:rPr>
-          <w:b/>
-          <w:color w:val="FF0000"/>
-          <w:sz w:val="24"/>
-          <w:szCs w:val="24"/>
-        </w:rPr>
-        <w:t>x</w:t>
-      </w:r>
-      <w:r>
-        <w:rPr>
-          <w:b/>
-          <w:color w:val="FF0000"/>
-          <w:spacing w:val="1"/>
-          <w:sz w:val="24"/>
-          <w:szCs w:val="24"/>
-        </w:rPr>
-        <w:t>p</w:t>
-      </w:r>
-      <w:r>
-        <w:rPr>
-          <w:b/>
-          <w:color w:val="FF0000"/>
-          <w:spacing w:val="-1"/>
-          <w:sz w:val="24"/>
-          <w:szCs w:val="24"/>
-        </w:rPr>
-        <w:t>er</w:t>
-      </w:r>
-      <w:r>
-        <w:rPr>
-          <w:b/>
-          <w:color w:val="FF0000"/>
-          <w:sz w:val="24"/>
-          <w:szCs w:val="24"/>
-        </w:rPr>
-        <w:t>i</w:t>
-      </w:r>
-      <w:r>
-        <w:rPr>
-          <w:b/>
-          <w:color w:val="FF0000"/>
-          <w:spacing w:val="2"/>
-          <w:sz w:val="24"/>
-          <w:szCs w:val="24"/>
-        </w:rPr>
-        <w:t>m</w:t>
-      </w:r>
-      <w:r>
-        <w:rPr>
-          <w:b/>
-          <w:color w:val="FF0000"/>
-          <w:spacing w:val="-1"/>
-          <w:sz w:val="24"/>
-          <w:szCs w:val="24"/>
-        </w:rPr>
-        <w:t>e</w:t>
-      </w:r>
-      <w:r>
-        <w:rPr>
-          <w:b/>
-          <w:color w:val="FF0000"/>
-          <w:spacing w:val="1"/>
-          <w:sz w:val="24"/>
-          <w:szCs w:val="24"/>
-        </w:rPr>
-        <w:t>n</w:t>
-      </w:r>
-      <w:r>
-        <w:rPr>
-          <w:b/>
-          <w:color w:val="FF0000"/>
-          <w:sz w:val="24"/>
-          <w:szCs w:val="24"/>
-        </w:rPr>
-        <w:t>t</w:t>
-      </w:r>
-      <w:r>
-        <w:rPr>
-          <w:b/>
-          <w:color w:val="FF0000"/>
-          <w:spacing w:val="1"/>
-          <w:sz w:val="24"/>
-          <w:szCs w:val="24"/>
-        </w:rPr>
-        <w:t xml:space="preserve"> h</w:t>
-      </w:r>
-      <w:r>
-        <w:rPr>
-          <w:b/>
-          <w:color w:val="FF0000"/>
-          <w:spacing w:val="-1"/>
-          <w:sz w:val="24"/>
-          <w:szCs w:val="24"/>
-        </w:rPr>
-        <w:t>er</w:t>
-      </w:r>
-      <w:r>
-        <w:rPr>
-          <w:b/>
-          <w:color w:val="FF0000"/>
-          <w:sz w:val="24"/>
-          <w:szCs w:val="24"/>
-        </w:rPr>
-        <w:t>e</w:t>
       </w:r>
     </w:p>
     <w:p>
@@ -6913,7 +6702,7 @@
             <v:path o:extrusionok="f" gradientshapeok="t" o:connecttype="rect"/>
             <o:lock v:ext="edit" aspectratio="t"/>
           </v:shapetype>
-          <v:shape id="_x0000_i1025" type="#_x0000_t75" style="width:327.7pt;height:98.05pt">
+          <v:shape id="_x0000_i1025" type="#_x0000_t75" style="width:327.35pt;height:97.95pt">
             <v:imagedata r:id="rId9" o:title=""/>
           </v:shape>
         </w:pict>
@@ -7196,7 +6985,7 @@
       </w:pPr>
       <w:r>
         <w:pict>
-          <v:shape id="_x0000_i1026" type="#_x0000_t75" style="width:455.6pt;height:458.05pt">
+          <v:shape id="_x0000_i1026" type="#_x0000_t75" style="width:455.45pt;height:457.95pt">
             <v:imagedata r:id="rId10" o:title=""/>
           </v:shape>
         </w:pict>
@@ -8320,7 +8109,6 @@
         </w:rPr>
       </w:pPr>
       <w:hyperlink r:id="rId12">
-        <w:proofErr w:type="spellStart"/>
         <w:r>
           <w:rPr>
             <w:color w:val="0000FF"/>
@@ -8369,7 +8157,6 @@
           </w:rPr>
           <w:t>v</w:t>
         </w:r>
-        <w:proofErr w:type="spellEnd"/>
       </w:hyperlink>
     </w:p>
     <w:p>
@@ -8890,438 +8677,13 @@
           <w:t>ta/</w:t>
         </w:r>
       </w:hyperlink>
+      <w:bookmarkStart w:id="0" w:name="_GoBack"/>
+      <w:bookmarkEnd w:id="0"/>
     </w:p>
     <w:p>
       <w:pPr>
         <w:spacing w:line="200" w:lineRule="exact"/>
       </w:pPr>
-    </w:p>
-    <w:p>
-      <w:pPr>
-        <w:spacing w:before="19" w:line="240" w:lineRule="exact"/>
-        <w:rPr>
-          <w:sz w:val="24"/>
-          <w:szCs w:val="24"/>
-        </w:rPr>
-      </w:pPr>
-    </w:p>
-    <w:p>
-      <w:pPr>
-        <w:spacing w:before="29"/>
-        <w:ind w:left="139"/>
-        <w:rPr>
-          <w:sz w:val="24"/>
-          <w:szCs w:val="24"/>
-        </w:rPr>
-      </w:pPr>
-      <w:r>
-        <w:rPr>
-          <w:b/>
-          <w:sz w:val="24"/>
-          <w:szCs w:val="24"/>
-        </w:rPr>
-        <w:t>R</w:t>
-      </w:r>
-      <w:r>
-        <w:rPr>
-          <w:b/>
-          <w:spacing w:val="-1"/>
-          <w:sz w:val="24"/>
-          <w:szCs w:val="24"/>
-        </w:rPr>
-        <w:t>e</w:t>
-      </w:r>
-      <w:r>
-        <w:rPr>
-          <w:b/>
-          <w:sz w:val="24"/>
-          <w:szCs w:val="24"/>
-        </w:rPr>
-        <w:t>fe</w:t>
-      </w:r>
-      <w:r>
-        <w:rPr>
-          <w:b/>
-          <w:spacing w:val="-1"/>
-          <w:sz w:val="24"/>
-          <w:szCs w:val="24"/>
-        </w:rPr>
-        <w:t>re</w:t>
-      </w:r>
-      <w:r>
-        <w:rPr>
-          <w:b/>
-          <w:spacing w:val="1"/>
-          <w:sz w:val="24"/>
-          <w:szCs w:val="24"/>
-        </w:rPr>
-        <w:t>n</w:t>
-      </w:r>
-      <w:r>
-        <w:rPr>
-          <w:b/>
-          <w:spacing w:val="-1"/>
-          <w:sz w:val="24"/>
-          <w:szCs w:val="24"/>
-        </w:rPr>
-        <w:t>ce</w:t>
-      </w:r>
-      <w:r>
-        <w:rPr>
-          <w:b/>
-          <w:sz w:val="24"/>
-          <w:szCs w:val="24"/>
-        </w:rPr>
-        <w:t>s</w:t>
-      </w:r>
-      <w:r>
-        <w:rPr>
-          <w:b/>
-          <w:spacing w:val="1"/>
-          <w:sz w:val="24"/>
-          <w:szCs w:val="24"/>
-        </w:rPr>
-        <w:t xml:space="preserve"> u</w:t>
-      </w:r>
-      <w:r>
-        <w:rPr>
-          <w:b/>
-          <w:sz w:val="24"/>
-          <w:szCs w:val="24"/>
-        </w:rPr>
-        <w:t>s</w:t>
-      </w:r>
-      <w:r>
-        <w:rPr>
-          <w:b/>
-          <w:spacing w:val="-1"/>
-          <w:sz w:val="24"/>
-          <w:szCs w:val="24"/>
-        </w:rPr>
-        <w:t>e</w:t>
-      </w:r>
-      <w:r>
-        <w:rPr>
-          <w:b/>
-          <w:sz w:val="24"/>
-          <w:szCs w:val="24"/>
-        </w:rPr>
-        <w:t>d</w:t>
-      </w:r>
-      <w:r>
-        <w:rPr>
-          <w:b/>
-          <w:spacing w:val="1"/>
-          <w:sz w:val="24"/>
-          <w:szCs w:val="24"/>
-        </w:rPr>
-        <w:t xml:space="preserve"> b</w:t>
-      </w:r>
-      <w:r>
-        <w:rPr>
-          <w:b/>
-          <w:sz w:val="24"/>
-          <w:szCs w:val="24"/>
-        </w:rPr>
-        <w:t>y the</w:t>
-      </w:r>
-      <w:r>
-        <w:rPr>
-          <w:b/>
-          <w:spacing w:val="1"/>
-          <w:sz w:val="24"/>
-          <w:szCs w:val="24"/>
-        </w:rPr>
-        <w:t xml:space="preserve"> </w:t>
-      </w:r>
-      <w:r>
-        <w:rPr>
-          <w:b/>
-          <w:sz w:val="24"/>
-          <w:szCs w:val="24"/>
-        </w:rPr>
-        <w:t>stu</w:t>
-      </w:r>
-      <w:r>
-        <w:rPr>
-          <w:b/>
-          <w:spacing w:val="1"/>
-          <w:sz w:val="24"/>
-          <w:szCs w:val="24"/>
-        </w:rPr>
-        <w:t>d</w:t>
-      </w:r>
-      <w:r>
-        <w:rPr>
-          <w:b/>
-          <w:spacing w:val="-1"/>
-          <w:sz w:val="24"/>
-          <w:szCs w:val="24"/>
-        </w:rPr>
-        <w:t>e</w:t>
-      </w:r>
-      <w:r>
-        <w:rPr>
-          <w:b/>
-          <w:spacing w:val="1"/>
-          <w:sz w:val="24"/>
-          <w:szCs w:val="24"/>
-        </w:rPr>
-        <w:t>n</w:t>
-      </w:r>
-      <w:r>
-        <w:rPr>
-          <w:b/>
-          <w:sz w:val="24"/>
-          <w:szCs w:val="24"/>
-        </w:rPr>
-        <w:t>ts:</w:t>
-      </w:r>
-    </w:p>
-    <w:p>
-      <w:pPr>
-        <w:spacing w:before="8" w:line="140" w:lineRule="exact"/>
-        <w:rPr>
-          <w:sz w:val="15"/>
-          <w:szCs w:val="15"/>
-        </w:rPr>
-      </w:pPr>
-    </w:p>
-    <w:p>
-      <w:pPr>
-        <w:spacing w:line="200" w:lineRule="exact"/>
-      </w:pPr>
-    </w:p>
-    <w:p>
-      <w:pPr>
-        <w:ind w:left="139"/>
-        <w:rPr>
-          <w:sz w:val="24"/>
-          <w:szCs w:val="24"/>
-        </w:rPr>
-      </w:pPr>
-      <w:r>
-        <w:rPr>
-          <w:b/>
-          <w:color w:val="FF0000"/>
-          <w:sz w:val="24"/>
-          <w:szCs w:val="24"/>
-        </w:rPr>
-        <w:t>// W</w:t>
-      </w:r>
-      <w:r>
-        <w:rPr>
-          <w:b/>
-          <w:color w:val="FF0000"/>
-          <w:spacing w:val="-1"/>
-          <w:sz w:val="24"/>
-          <w:szCs w:val="24"/>
-        </w:rPr>
-        <w:t>r</w:t>
-      </w:r>
-      <w:r>
-        <w:rPr>
-          <w:b/>
-          <w:color w:val="FF0000"/>
-          <w:sz w:val="24"/>
-          <w:szCs w:val="24"/>
-        </w:rPr>
-        <w:t>ite</w:t>
-      </w:r>
-      <w:r>
-        <w:rPr>
-          <w:b/>
-          <w:color w:val="FF0000"/>
-          <w:spacing w:val="-1"/>
-          <w:sz w:val="24"/>
-          <w:szCs w:val="24"/>
-        </w:rPr>
-        <w:t xml:space="preserve"> r</w:t>
-      </w:r>
-      <w:r>
-        <w:rPr>
-          <w:b/>
-          <w:color w:val="FF0000"/>
-          <w:spacing w:val="1"/>
-          <w:sz w:val="24"/>
-          <w:szCs w:val="24"/>
-        </w:rPr>
-        <w:t>e</w:t>
-      </w:r>
-      <w:r>
-        <w:rPr>
-          <w:b/>
-          <w:color w:val="FF0000"/>
-          <w:sz w:val="24"/>
-          <w:szCs w:val="24"/>
-        </w:rPr>
-        <w:t>f</w:t>
-      </w:r>
-      <w:r>
-        <w:rPr>
-          <w:b/>
-          <w:color w:val="FF0000"/>
-          <w:spacing w:val="-2"/>
-          <w:sz w:val="24"/>
-          <w:szCs w:val="24"/>
-        </w:rPr>
-        <w:t>e</w:t>
-      </w:r>
-      <w:r>
-        <w:rPr>
-          <w:b/>
-          <w:color w:val="FF0000"/>
-          <w:spacing w:val="1"/>
-          <w:sz w:val="24"/>
-          <w:szCs w:val="24"/>
-        </w:rPr>
-        <w:t>r</w:t>
-      </w:r>
-      <w:r>
-        <w:rPr>
-          <w:b/>
-          <w:color w:val="FF0000"/>
-          <w:spacing w:val="-1"/>
-          <w:sz w:val="24"/>
-          <w:szCs w:val="24"/>
-        </w:rPr>
-        <w:t>e</w:t>
-      </w:r>
-      <w:r>
-        <w:rPr>
-          <w:b/>
-          <w:color w:val="FF0000"/>
-          <w:spacing w:val="1"/>
-          <w:sz w:val="24"/>
-          <w:szCs w:val="24"/>
-        </w:rPr>
-        <w:t>n</w:t>
-      </w:r>
-      <w:r>
-        <w:rPr>
-          <w:b/>
-          <w:color w:val="FF0000"/>
-          <w:spacing w:val="-1"/>
-          <w:sz w:val="24"/>
-          <w:szCs w:val="24"/>
-        </w:rPr>
-        <w:t>ce</w:t>
-      </w:r>
-      <w:r>
-        <w:rPr>
-          <w:b/>
-          <w:color w:val="FF0000"/>
-          <w:sz w:val="24"/>
-          <w:szCs w:val="24"/>
-        </w:rPr>
-        <w:t xml:space="preserve">s </w:t>
-      </w:r>
-      <w:r>
-        <w:rPr>
-          <w:b/>
-          <w:color w:val="FF0000"/>
-          <w:spacing w:val="1"/>
-          <w:sz w:val="24"/>
-          <w:szCs w:val="24"/>
-        </w:rPr>
-        <w:t>u</w:t>
-      </w:r>
-      <w:r>
-        <w:rPr>
-          <w:b/>
-          <w:color w:val="FF0000"/>
-          <w:sz w:val="24"/>
-          <w:szCs w:val="24"/>
-        </w:rPr>
-        <w:t>s</w:t>
-      </w:r>
-      <w:r>
-        <w:rPr>
-          <w:b/>
-          <w:color w:val="FF0000"/>
-          <w:spacing w:val="-1"/>
-          <w:sz w:val="24"/>
-          <w:szCs w:val="24"/>
-        </w:rPr>
-        <w:t>e</w:t>
-      </w:r>
-      <w:r>
-        <w:rPr>
-          <w:b/>
-          <w:color w:val="FF0000"/>
-          <w:sz w:val="24"/>
-          <w:szCs w:val="24"/>
-        </w:rPr>
-        <w:t>d</w:t>
-      </w:r>
-      <w:r>
-        <w:rPr>
-          <w:b/>
-          <w:color w:val="FF0000"/>
-          <w:spacing w:val="3"/>
-          <w:sz w:val="24"/>
-          <w:szCs w:val="24"/>
-        </w:rPr>
-        <w:t xml:space="preserve"> </w:t>
-      </w:r>
-      <w:r>
-        <w:rPr>
-          <w:b/>
-          <w:color w:val="FF0000"/>
-          <w:spacing w:val="1"/>
-          <w:sz w:val="24"/>
-          <w:szCs w:val="24"/>
-        </w:rPr>
-        <w:t>b</w:t>
-      </w:r>
-      <w:r>
-        <w:rPr>
-          <w:b/>
-          <w:color w:val="FF0000"/>
-          <w:sz w:val="24"/>
-          <w:szCs w:val="24"/>
-        </w:rPr>
-        <w:t>y you</w:t>
-      </w:r>
-      <w:r>
-        <w:rPr>
-          <w:b/>
-          <w:color w:val="FF0000"/>
-          <w:spacing w:val="3"/>
-          <w:sz w:val="24"/>
-          <w:szCs w:val="24"/>
-        </w:rPr>
-        <w:t xml:space="preserve"> </w:t>
-      </w:r>
-      <w:r>
-        <w:rPr>
-          <w:b/>
-          <w:color w:val="FF0000"/>
-          <w:spacing w:val="1"/>
-          <w:sz w:val="24"/>
-          <w:szCs w:val="24"/>
-        </w:rPr>
-        <w:t>h</w:t>
-      </w:r>
-      <w:r>
-        <w:rPr>
-          <w:b/>
-          <w:color w:val="FF0000"/>
-          <w:spacing w:val="-1"/>
-          <w:sz w:val="24"/>
-          <w:szCs w:val="24"/>
-        </w:rPr>
-        <w:t>er</w:t>
-      </w:r>
-      <w:r>
-        <w:rPr>
-          <w:b/>
-          <w:color w:val="FF0000"/>
-          <w:sz w:val="24"/>
-          <w:szCs w:val="24"/>
-        </w:rPr>
-        <w:t>e</w:t>
-      </w:r>
     </w:p>
     <w:p>
       <w:pPr>
@@ -11113,10 +10475,7 @@
         </w:tc>
       </w:tr>
     </w:tbl>
-    <w:p>
-      <w:bookmarkStart w:id="0" w:name="_GoBack"/>
-      <w:bookmarkEnd w:id="0"/>
-    </w:p>
+    <w:p/>
     <w:sectPr>
       <w:pgSz w:w="11920" w:h="16840"/>
       <w:pgMar w:top="840" w:right="420" w:bottom="280" w:left="1280" w:header="750" w:footer="694" w:gutter="0"/>
@@ -11156,7 +10515,7 @@
         <w:bCs/>
         <w:caps/>
         <w:noProof/>
-        <w:color w:val="FF0000"/>
+        <w:color w:val="000000" w:themeColor="text1"/>
         <w:sz w:val="24"/>
         <w:szCs w:val="24"/>
       </w:rPr>
@@ -11166,7 +10525,7 @@
         <w:b/>
         <w:bCs/>
         <w:caps/>
-        <w:color w:val="FF0000"/>
+        <w:color w:val="000000" w:themeColor="text1"/>
         <w:sz w:val="24"/>
         <w:szCs w:val="24"/>
       </w:rPr>
@@ -11177,7 +10536,7 @@
         <w:b/>
         <w:bCs/>
         <w:caps/>
-        <w:color w:val="FF0000"/>
+        <w:color w:val="000000" w:themeColor="text1"/>
         <w:sz w:val="24"/>
         <w:szCs w:val="24"/>
       </w:rPr>
@@ -11188,7 +10547,7 @@
         <w:b/>
         <w:bCs/>
         <w:caps/>
-        <w:color w:val="FF0000"/>
+        <w:color w:val="000000" w:themeColor="text1"/>
         <w:sz w:val="24"/>
         <w:szCs w:val="24"/>
       </w:rPr>
@@ -11200,11 +10559,11 @@
         <w:bCs/>
         <w:caps/>
         <w:noProof/>
-        <w:color w:val="FF0000"/>
+        <w:color w:val="000000" w:themeColor="text1"/>
         <w:sz w:val="24"/>
         <w:szCs w:val="24"/>
       </w:rPr>
-      <w:t>4</w:t>
+      <w:t>3</w:t>
     </w:r>
     <w:r>
       <w:rPr>
@@ -11212,7 +10571,7 @@
         <w:bCs/>
         <w:caps/>
         <w:noProof/>
-        <w:color w:val="FF0000"/>
+        <w:color w:val="000000" w:themeColor="text1"/>
         <w:sz w:val="24"/>
         <w:szCs w:val="24"/>
       </w:rPr>
@@ -11272,7 +10631,7 @@
                 </w:pPr>
                 <w:r>
                   <w:rPr>
-                    <w:color w:val="FF0000"/>
+                    <w:color w:val="000000" w:themeColor="text1"/>
                     <w:sz w:val="24"/>
                     <w:szCs w:val="24"/>
                   </w:rPr>
@@ -11280,7 +10639,7 @@
                 </w:r>
                 <w:r>
                   <w:rPr>
-                    <w:color w:val="FF0000"/>
+                    <w:color w:val="000000" w:themeColor="text1"/>
                     <w:spacing w:val="-1"/>
                     <w:sz w:val="24"/>
                     <w:szCs w:val="24"/>
@@ -11289,7 +10648,7 @@
                 </w:r>
                 <w:r>
                   <w:rPr>
-                    <w:color w:val="FF0000"/>
+                    <w:color w:val="000000" w:themeColor="text1"/>
                     <w:sz w:val="24"/>
                     <w:szCs w:val="24"/>
                   </w:rPr>
@@ -11297,7 +10656,7 @@
                 </w:r>
                 <w:r>
                   <w:rPr>
-                    <w:color w:val="FF0000"/>
+                    <w:color w:val="000000" w:themeColor="text1"/>
                     <w:spacing w:val="1"/>
                     <w:sz w:val="24"/>
                     <w:szCs w:val="24"/>
@@ -11306,7 +10665,7 @@
                 </w:r>
                 <w:r>
                   <w:rPr>
-                    <w:color w:val="FF0000"/>
+                    <w:color w:val="000000" w:themeColor="text1"/>
                     <w:sz w:val="24"/>
                     <w:szCs w:val="24"/>
                   </w:rPr>
@@ -11314,7 +10673,7 @@
                 </w:r>
                 <w:r>
                   <w:rPr>
-                    <w:color w:val="FF0000"/>
+                    <w:color w:val="000000" w:themeColor="text1"/>
                     <w:spacing w:val="1"/>
                     <w:sz w:val="24"/>
                     <w:szCs w:val="24"/>
@@ -11323,7 +10682,7 @@
                 </w:r>
                 <w:r>
                   <w:rPr>
-                    <w:color w:val="FF0000"/>
+                    <w:color w:val="000000" w:themeColor="text1"/>
                     <w:sz w:val="24"/>
                     <w:szCs w:val="24"/>
                   </w:rPr>

</xml_diff>

<commit_message>
Is Practical 3 Completed
</commit_message>
<xml_diff>
--- a/Compiler Design/Practical 1/Experiment-1_CD.docx
+++ b/Compiler Design/Practical 1/Experiment-1_CD.docx
@@ -499,7 +499,6 @@
         </w:rPr>
         <w:t xml:space="preserve"> </w:t>
       </w:r>
-      <w:proofErr w:type="gramStart"/>
       <w:r>
         <w:rPr>
           <w:b/>
@@ -596,7 +595,6 @@
         </w:rPr>
         <w:t>l</w:t>
       </w:r>
-      <w:proofErr w:type="gramEnd"/>
       <w:r>
         <w:rPr>
           <w:b/>
@@ -6674,8 +6672,12 @@
       <w:pPr>
         <w:ind w:left="118"/>
         <w:sectPr>
-          <w:headerReference w:type="default" r:id="rId7"/>
-          <w:footerReference w:type="default" r:id="rId8"/>
+          <w:headerReference w:type="even" r:id="rId7"/>
+          <w:headerReference w:type="default" r:id="rId8"/>
+          <w:footerReference w:type="even" r:id="rId9"/>
+          <w:footerReference w:type="default" r:id="rId10"/>
+          <w:headerReference w:type="first" r:id="rId11"/>
+          <w:footerReference w:type="first" r:id="rId12"/>
           <w:pgSz w:w="11920" w:h="16840"/>
           <w:pgMar w:top="840" w:right="900" w:bottom="280" w:left="1300" w:header="750" w:footer="694" w:gutter="0"/>
           <w:cols w:space="720"/>
@@ -6703,7 +6705,7 @@
             <o:lock v:ext="edit" aspectratio="t"/>
           </v:shapetype>
           <v:shape id="_x0000_i1025" type="#_x0000_t75" style="width:327.35pt;height:97.95pt">
-            <v:imagedata r:id="rId9" o:title=""/>
+            <v:imagedata r:id="rId13" o:title=""/>
           </v:shape>
         </w:pict>
       </w:r>
@@ -6986,7 +6988,7 @@
       <w:r>
         <w:pict>
           <v:shape id="_x0000_i1026" type="#_x0000_t75" style="width:455.45pt;height:457.95pt">
-            <v:imagedata r:id="rId10" o:title=""/>
+            <v:imagedata r:id="rId14" o:title=""/>
           </v:shape>
         </w:pict>
       </w:r>
@@ -7734,7 +7736,7 @@
         </w:rPr>
         <w:t xml:space="preserve">2.   </w:t>
       </w:r>
-      <w:hyperlink r:id="rId11">
+      <w:hyperlink r:id="rId15">
         <w:r>
           <w:rPr>
             <w:color w:val="0000FF"/>
@@ -8108,7 +8110,7 @@
           <w:szCs w:val="24"/>
         </w:rPr>
       </w:pPr>
-      <w:hyperlink r:id="rId12">
+      <w:hyperlink r:id="rId16">
         <w:r>
           <w:rPr>
             <w:color w:val="0000FF"/>
@@ -8178,11 +8180,41 @@
           <w:sz w:val="24"/>
           <w:szCs w:val="24"/>
         </w:rPr>
-        <w:t xml:space="preserve">3.   </w:t>
-      </w:r>
-      <w:proofErr w:type="spellStart"/>
-      <w:r>
-        <w:rPr>
+        <w:t>3.   G</w:t>
+      </w:r>
+      <w:r>
+        <w:rPr>
+          <w:spacing w:val="-1"/>
+          <w:sz w:val="24"/>
+          <w:szCs w:val="24"/>
+        </w:rPr>
+        <w:t>ee</w:t>
+      </w:r>
+      <w:r>
+        <w:rPr>
+          <w:sz w:val="24"/>
+          <w:szCs w:val="24"/>
+        </w:rPr>
+        <w:t>ksf</w:t>
+      </w:r>
+      <w:r>
+        <w:rPr>
+          <w:spacing w:val="2"/>
+          <w:sz w:val="24"/>
+          <w:szCs w:val="24"/>
+        </w:rPr>
+        <w:t>o</w:t>
+      </w:r>
+      <w:r>
+        <w:rPr>
+          <w:sz w:val="24"/>
+          <w:szCs w:val="24"/>
+        </w:rPr>
+        <w:t>r</w:t>
+      </w:r>
+      <w:r>
+        <w:rPr>
+          <w:spacing w:val="-1"/>
           <w:sz w:val="24"/>
           <w:szCs w:val="24"/>
         </w:rPr>
@@ -8190,44 +8222,6 @@
       </w:r>
       <w:r>
         <w:rPr>
-          <w:spacing w:val="-1"/>
-          <w:sz w:val="24"/>
-          <w:szCs w:val="24"/>
-        </w:rPr>
-        <w:t>ee</w:t>
-      </w:r>
-      <w:r>
-        <w:rPr>
-          <w:sz w:val="24"/>
-          <w:szCs w:val="24"/>
-        </w:rPr>
-        <w:t>ksf</w:t>
-      </w:r>
-      <w:r>
-        <w:rPr>
-          <w:spacing w:val="2"/>
-          <w:sz w:val="24"/>
-          <w:szCs w:val="24"/>
-        </w:rPr>
-        <w:t>o</w:t>
-      </w:r>
-      <w:r>
-        <w:rPr>
-          <w:sz w:val="24"/>
-          <w:szCs w:val="24"/>
-        </w:rPr>
-        <w:t>r</w:t>
-      </w:r>
-      <w:r>
-        <w:rPr>
-          <w:spacing w:val="-1"/>
-          <w:sz w:val="24"/>
-          <w:szCs w:val="24"/>
-        </w:rPr>
-        <w:t>G</w:t>
-      </w:r>
-      <w:r>
-        <w:rPr>
           <w:spacing w:val="1"/>
           <w:sz w:val="24"/>
           <w:szCs w:val="24"/>
@@ -8247,15 +8241,7 @@
           <w:sz w:val="24"/>
           <w:szCs w:val="24"/>
         </w:rPr>
-        <w:t>ks</w:t>
-      </w:r>
-      <w:proofErr w:type="spellEnd"/>
-      <w:r>
-        <w:rPr>
-          <w:sz w:val="24"/>
-          <w:szCs w:val="24"/>
-        </w:rPr>
-        <w:t>:</w:t>
+        <w:t>ks:</w:t>
       </w:r>
       <w:r>
         <w:rPr>
@@ -8371,7 +8357,6 @@
         </w:rPr>
         <w:t xml:space="preserve"> </w:t>
       </w:r>
-      <w:proofErr w:type="gramStart"/>
       <w:r>
         <w:rPr>
           <w:sz w:val="24"/>
@@ -8379,8 +8364,7 @@
         </w:rPr>
         <w:t xml:space="preserve">-  </w:t>
       </w:r>
-      <w:proofErr w:type="gramEnd"/>
-      <w:hyperlink r:id="rId13">
+      <w:hyperlink r:id="rId17">
         <w:r>
           <w:rPr>
             <w:color w:val="0000FF"/>
@@ -8599,7 +8583,7 @@
         </w:rPr>
         <w:t xml:space="preserve"> </w:t>
       </w:r>
-      <w:hyperlink r:id="rId14">
+      <w:hyperlink r:id="rId18">
         <w:r>
           <w:rPr>
             <w:color w:val="0000FF"/>
@@ -8677,8 +8661,6 @@
           <w:t>ta/</w:t>
         </w:r>
       </w:hyperlink>
-      <w:bookmarkStart w:id="0" w:name="_GoBack"/>
-      <w:bookmarkEnd w:id="0"/>
     </w:p>
     <w:p>
       <w:pPr>
@@ -9220,7 +9202,6 @@
                 <w:szCs w:val="24"/>
               </w:rPr>
             </w:pPr>
-            <w:proofErr w:type="spellStart"/>
             <w:r>
               <w:rPr>
                 <w:b/>
@@ -9297,16 +9278,7 @@
                 <w:sz w:val="24"/>
                 <w:szCs w:val="24"/>
               </w:rPr>
-              <w:t>tat</w:t>
-            </w:r>
-            <w:proofErr w:type="spellEnd"/>
-            <w:r>
-              <w:rPr>
-                <w:b/>
-                <w:sz w:val="24"/>
-                <w:szCs w:val="24"/>
-              </w:rPr>
-              <w:t xml:space="preserve"> ion</w:t>
+              <w:t>tat ion</w:t>
             </w:r>
             <w:r>
               <w:rPr>
@@ -10509,6 +10481,16 @@
   <w:p>
     <w:pPr>
       <w:pStyle w:val="Footer"/>
+    </w:pPr>
+  </w:p>
+</w:ftr>
+</file>
+
+<file path=word/footer2.xml><?xml version="1.0" encoding="utf-8"?>
+<w:ftr xmlns:wpc="http://schemas.microsoft.com/office/word/2010/wordprocessingCanvas" xmlns:mc="http://schemas.openxmlformats.org/markup-compatibility/2006" xmlns:o="urn:schemas-microsoft-com:office:office" xmlns:r="http://schemas.openxmlformats.org/officeDocument/2006/relationships" xmlns:m="http://schemas.openxmlformats.org/officeDocument/2006/math" xmlns:v="urn:schemas-microsoft-com:vml" xmlns:wp14="http://schemas.microsoft.com/office/word/2010/wordprocessingDrawing" xmlns:wp="http://schemas.openxmlformats.org/drawingml/2006/wordprocessingDrawing" xmlns:w10="urn:schemas-microsoft-com:office:word" xmlns:w="http://schemas.openxmlformats.org/wordprocessingml/2006/main" xmlns:w14="http://schemas.microsoft.com/office/word/2010/wordml" xmlns:w15="http://schemas.microsoft.com/office/word/2012/wordml" xmlns:wpg="http://schemas.microsoft.com/office/word/2010/wordprocessingGroup" xmlns:wpi="http://schemas.microsoft.com/office/word/2010/wordprocessingInk" xmlns:wne="http://schemas.microsoft.com/office/word/2006/wordml" xmlns:wps="http://schemas.microsoft.com/office/word/2010/wordprocessingShape" mc:Ignorable="w14 w15 wp14">
+  <w:p>
+    <w:pPr>
+      <w:pStyle w:val="Footer"/>
       <w:jc w:val="center"/>
       <w:rPr>
         <w:b/>
@@ -10563,7 +10545,7 @@
         <w:sz w:val="24"/>
         <w:szCs w:val="24"/>
       </w:rPr>
-      <w:t>3</w:t>
+      <w:t>1</w:t>
     </w:r>
     <w:r>
       <w:rPr>
@@ -10581,6 +10563,16 @@
 </w:ftr>
 </file>
 
+<file path=word/footer3.xml><?xml version="1.0" encoding="utf-8"?>
+<w:ftr xmlns:wpc="http://schemas.microsoft.com/office/word/2010/wordprocessingCanvas" xmlns:mc="http://schemas.openxmlformats.org/markup-compatibility/2006" xmlns:o="urn:schemas-microsoft-com:office:office" xmlns:r="http://schemas.openxmlformats.org/officeDocument/2006/relationships" xmlns:m="http://schemas.openxmlformats.org/officeDocument/2006/math" xmlns:v="urn:schemas-microsoft-com:vml" xmlns:wp14="http://schemas.microsoft.com/office/word/2010/wordprocessingDrawing" xmlns:wp="http://schemas.openxmlformats.org/drawingml/2006/wordprocessingDrawing" xmlns:w10="urn:schemas-microsoft-com:office:word" xmlns:w="http://schemas.openxmlformats.org/wordprocessingml/2006/main" xmlns:w14="http://schemas.microsoft.com/office/word/2010/wordml" xmlns:w15="http://schemas.microsoft.com/office/word/2012/wordml" xmlns:wpg="http://schemas.microsoft.com/office/word/2010/wordprocessingGroup" xmlns:wpi="http://schemas.microsoft.com/office/word/2010/wordprocessingInk" xmlns:wne="http://schemas.microsoft.com/office/word/2006/wordml" xmlns:wps="http://schemas.microsoft.com/office/word/2010/wordprocessingShape" mc:Ignorable="w14 w15 wp14">
+  <w:p>
+    <w:pPr>
+      <w:pStyle w:val="Footer"/>
+    </w:pPr>
+  </w:p>
+</w:ftr>
+</file>
+
 <file path=word/footnotes.xml><?xml version="1.0" encoding="utf-8"?>
 <w:footnotes xmlns:wpc="http://schemas.microsoft.com/office/word/2010/wordprocessingCanvas" xmlns:mc="http://schemas.openxmlformats.org/markup-compatibility/2006" xmlns:o="urn:schemas-microsoft-com:office:office" xmlns:r="http://schemas.openxmlformats.org/officeDocument/2006/relationships" xmlns:m="http://schemas.openxmlformats.org/officeDocument/2006/math" xmlns:v="urn:schemas-microsoft-com:vml" xmlns:wp14="http://schemas.microsoft.com/office/word/2010/wordprocessingDrawing" xmlns:wp="http://schemas.openxmlformats.org/drawingml/2006/wordprocessingDrawing" xmlns:w10="urn:schemas-microsoft-com:office:word" xmlns:w="http://schemas.openxmlformats.org/wordprocessingml/2006/main" xmlns:w14="http://schemas.microsoft.com/office/word/2010/wordml" xmlns:w15="http://schemas.microsoft.com/office/word/2012/wordml" xmlns:wpg="http://schemas.microsoft.com/office/word/2010/wordprocessingGroup" xmlns:wpi="http://schemas.microsoft.com/office/word/2010/wordprocessingInk" xmlns:wne="http://schemas.microsoft.com/office/word/2006/wordml" xmlns:wps="http://schemas.microsoft.com/office/word/2010/wordprocessingShape" mc:Ignorable="w14 w15 wp14">
   <w:footnote w:type="separator" w:id="-1">
@@ -10601,6 +10593,16 @@
 </file>
 
 <file path=word/header1.xml><?xml version="1.0" encoding="utf-8"?>
+<w:hdr xmlns:wpc="http://schemas.microsoft.com/office/word/2010/wordprocessingCanvas" xmlns:mc="http://schemas.openxmlformats.org/markup-compatibility/2006" xmlns:o="urn:schemas-microsoft-com:office:office" xmlns:r="http://schemas.openxmlformats.org/officeDocument/2006/relationships" xmlns:m="http://schemas.openxmlformats.org/officeDocument/2006/math" xmlns:v="urn:schemas-microsoft-com:vml" xmlns:wp14="http://schemas.microsoft.com/office/word/2010/wordprocessingDrawing" xmlns:wp="http://schemas.openxmlformats.org/drawingml/2006/wordprocessingDrawing" xmlns:w10="urn:schemas-microsoft-com:office:word" xmlns:w="http://schemas.openxmlformats.org/wordprocessingml/2006/main" xmlns:w14="http://schemas.microsoft.com/office/word/2010/wordml" xmlns:w15="http://schemas.microsoft.com/office/word/2012/wordml" xmlns:wpg="http://schemas.microsoft.com/office/word/2010/wordprocessingGroup" xmlns:wpi="http://schemas.microsoft.com/office/word/2010/wordprocessingInk" xmlns:wne="http://schemas.microsoft.com/office/word/2006/wordml" xmlns:wps="http://schemas.microsoft.com/office/word/2010/wordprocessingShape" mc:Ignorable="w14 w15 wp14">
+  <w:p>
+    <w:pPr>
+      <w:pStyle w:val="Header"/>
+    </w:pPr>
+  </w:p>
+</w:hdr>
+</file>
+
+<file path=word/header2.xml><?xml version="1.0" encoding="utf-8"?>
 <w:hdr xmlns:wpc="http://schemas.microsoft.com/office/word/2010/wordprocessingCanvas" xmlns:mc="http://schemas.openxmlformats.org/markup-compatibility/2006" xmlns:o="urn:schemas-microsoft-com:office:office" xmlns:r="http://schemas.openxmlformats.org/officeDocument/2006/relationships" xmlns:m="http://schemas.openxmlformats.org/officeDocument/2006/math" xmlns:v="urn:schemas-microsoft-com:vml" xmlns:wp14="http://schemas.microsoft.com/office/word/2010/wordprocessingDrawing" xmlns:wp="http://schemas.openxmlformats.org/drawingml/2006/wordprocessingDrawing" xmlns:w10="urn:schemas-microsoft-com:office:word" xmlns:w="http://schemas.openxmlformats.org/wordprocessingml/2006/main" xmlns:w14="http://schemas.microsoft.com/office/word/2010/wordml" xmlns:w15="http://schemas.microsoft.com/office/word/2012/wordml" xmlns:wpg="http://schemas.microsoft.com/office/word/2010/wordprocessingGroup" xmlns:wpi="http://schemas.microsoft.com/office/word/2010/wordprocessingInk" xmlns:wne="http://schemas.microsoft.com/office/word/2006/wordml" xmlns:wps="http://schemas.microsoft.com/office/word/2010/wordprocessingShape" mc:Ignorable="w14 w15 wp14">
   <w:p>
     <w:pPr>
@@ -10624,7 +10626,7 @@
                   <w:spacing w:line="260" w:lineRule="exact"/>
                   <w:ind w:left="20" w:right="-36"/>
                   <w:rPr>
-                    <w:color w:val="FF0000"/>
+                    <w:color w:val="000000" w:themeColor="text1"/>
                     <w:sz w:val="24"/>
                     <w:szCs w:val="24"/>
                   </w:rPr>
@@ -10686,8 +10688,29 @@
                     <w:sz w:val="24"/>
                     <w:szCs w:val="24"/>
                   </w:rPr>
-                  <w:t>No: 200200107017</w:t>
+                  <w:t xml:space="preserve">No: </w:t>
                 </w:r>
+                <w:r>
+                  <w:rPr>
+                    <w:color w:val="000000" w:themeColor="text1"/>
+                    <w:sz w:val="24"/>
+                    <w:szCs w:val="24"/>
+                  </w:rPr>
+                  <w:t>200200107017</w:t>
+                </w:r>
+                <w:bookmarkStart w:id="0" w:name="_GoBack"/>
+                <w:bookmarkEnd w:id="0"/>
+              </w:p>
+              <w:p>
+                <w:pPr>
+                  <w:spacing w:line="260" w:lineRule="exact"/>
+                  <w:ind w:left="20" w:right="-36"/>
+                  <w:rPr>
+                    <w:color w:val="FF0000"/>
+                    <w:sz w:val="24"/>
+                    <w:szCs w:val="24"/>
+                  </w:rPr>
+                </w:pPr>
               </w:p>
               <w:p>
                 <w:pPr>
@@ -10823,6 +10846,16 @@
         </v:shape>
       </w:pict>
     </w:r>
+  </w:p>
+</w:hdr>
+</file>
+
+<file path=word/header3.xml><?xml version="1.0" encoding="utf-8"?>
+<w:hdr xmlns:wpc="http://schemas.microsoft.com/office/word/2010/wordprocessingCanvas" xmlns:mc="http://schemas.openxmlformats.org/markup-compatibility/2006" xmlns:o="urn:schemas-microsoft-com:office:office" xmlns:r="http://schemas.openxmlformats.org/officeDocument/2006/relationships" xmlns:m="http://schemas.openxmlformats.org/officeDocument/2006/math" xmlns:v="urn:schemas-microsoft-com:vml" xmlns:wp14="http://schemas.microsoft.com/office/word/2010/wordprocessingDrawing" xmlns:wp="http://schemas.openxmlformats.org/drawingml/2006/wordprocessingDrawing" xmlns:w10="urn:schemas-microsoft-com:office:word" xmlns:w="http://schemas.openxmlformats.org/wordprocessingml/2006/main" xmlns:w14="http://schemas.microsoft.com/office/word/2010/wordml" xmlns:w15="http://schemas.microsoft.com/office/word/2012/wordml" xmlns:wpg="http://schemas.microsoft.com/office/word/2010/wordprocessingGroup" xmlns:wpi="http://schemas.microsoft.com/office/word/2010/wordprocessingInk" xmlns:wne="http://schemas.microsoft.com/office/word/2006/wordml" xmlns:wps="http://schemas.microsoft.com/office/word/2010/wordprocessingShape" mc:Ignorable="w14 w15 wp14">
+  <w:p>
+    <w:pPr>
+      <w:pStyle w:val="Header"/>
+    </w:pPr>
   </w:p>
 </w:hdr>
 </file>
@@ -11779,6 +11812,33 @@
     <w:uiPriority w:val="99"/>
     <w:rsid w:val="00F272CD"/>
   </w:style>
+  <w:style w:type="paragraph" w:styleId="BalloonText">
+    <w:name w:val="Balloon Text"/>
+    <w:basedOn w:val="Normal"/>
+    <w:link w:val="BalloonTextChar"/>
+    <w:uiPriority w:val="99"/>
+    <w:semiHidden/>
+    <w:unhideWhenUsed/>
+    <w:rsid w:val="00475F77"/>
+    <w:rPr>
+      <w:rFonts w:ascii="Segoe UI" w:hAnsi="Segoe UI" w:cs="Segoe UI"/>
+      <w:sz w:val="18"/>
+      <w:szCs w:val="18"/>
+    </w:rPr>
+  </w:style>
+  <w:style w:type="character" w:customStyle="1" w:styleId="BalloonTextChar">
+    <w:name w:val="Balloon Text Char"/>
+    <w:basedOn w:val="DefaultParagraphFont"/>
+    <w:link w:val="BalloonText"/>
+    <w:uiPriority w:val="99"/>
+    <w:semiHidden/>
+    <w:rsid w:val="00475F77"/>
+    <w:rPr>
+      <w:rFonts w:ascii="Segoe UI" w:hAnsi="Segoe UI" w:cs="Segoe UI"/>
+      <w:sz w:val="18"/>
+      <w:szCs w:val="18"/>
+    </w:rPr>
+  </w:style>
 </w:styles>
 </file>
 

</xml_diff>